<commit_message>
Add Variable Mapping Capability
12/17 - started adding Variable Mapping code.
12/18 - add DataGridView to main form to display variable mapping progress.
12/18 - added code to scroll the textbox to bottom as operations proceed.
12/21 - added QVSystemVars.txt file containing QV reserved variable names that can be ignored when mapping variables.
12/24 - added support for deleting unused variables (reserved QV variable names are always ignored during deletion if they are defined.
12/26 - Added About window, icons and images.
</commit_message>
<xml_diff>
--- a/QVPrjManager/ReadMe!.docx
+++ b/QVPrjManager/ReadMe!.docx
@@ -12,31 +12,7 @@
     </w:p>
     <w:p>
       <w:r>
-        <w:t xml:space="preserve">What if you could automatically copy the settings from </w:t>
-      </w:r>
-      <w:r>
-        <w:t>a</w:t>
-      </w:r>
-      <w:r>
-        <w:t xml:space="preserve"> “master” </w:t>
-      </w:r>
-      <w:r>
-        <w:t xml:space="preserve">QlikView </w:t>
-      </w:r>
-      <w:r>
-        <w:t xml:space="preserve">object to all other objects in </w:t>
-      </w:r>
-      <w:r>
-        <w:t>the same QlikView</w:t>
-      </w:r>
-      <w:r>
-        <w:t xml:space="preserve"> application, or another application, or a whole lot of other</w:t>
-      </w:r>
-      <w:r>
-        <w:t xml:space="preserve"> QlikView</w:t>
-      </w:r>
-      <w:r>
-        <w:t xml:space="preserve"> applications</w:t>
+        <w:t>What if you could automatically copy the settings from a “master” QlikView object to all other objects in the same QlikView application, or another application, or a whole lot of other QlikView applications</w:t>
       </w:r>
       <w:proofErr w:type="gramStart"/>
       <w:r>
@@ -51,25 +27,7 @@
     </w:p>
     <w:p>
       <w:r>
-        <w:t xml:space="preserve">This </w:t>
-      </w:r>
-      <w:r>
-        <w:t>application</w:t>
-      </w:r>
-      <w:r>
-        <w:t xml:space="preserve"> currently supports copying the Active and Inactive foreground and background color settings (the title bar coloring of a Q</w:t>
-      </w:r>
-      <w:r>
-        <w:t>lik</w:t>
-      </w:r>
-      <w:r>
-        <w:t>V</w:t>
-      </w:r>
-      <w:r>
-        <w:t>iew</w:t>
-      </w:r>
-      <w:r>
-        <w:t xml:space="preserve"> control), the Caption (and control) Fonts, the </w:t>
+        <w:t xml:space="preserve">This application currently supports copying the Active and Inactive foreground and background color settings (the title bar coloring of a QlikView control), the Caption (and control) Fonts, the </w:t>
       </w:r>
       <w:proofErr w:type="spellStart"/>
       <w:r>
@@ -82,13 +40,7 @@
     </w:p>
     <w:p>
       <w:r>
-        <w:t>Before operating on a project</w:t>
-      </w:r>
-      <w:r>
-        <w:t>’s files</w:t>
-      </w:r>
-      <w:r>
-        <w:t>, the –</w:t>
+        <w:t>Before operating on a project’s files, the –</w:t>
       </w:r>
       <w:proofErr w:type="spellStart"/>
       <w:r>
@@ -182,10 +134,7 @@
       </w:r>
       <w:proofErr w:type="spellEnd"/>
       <w:r>
-        <w:t xml:space="preserve"> as suffix, in the same folder as the QlikView application</w:t>
-      </w:r>
-      <w:r>
-        <w:t xml:space="preserve"> (the .</w:t>
+        <w:t xml:space="preserve"> as suffix, in the same folder as the QlikView application (the .</w:t>
       </w:r>
       <w:proofErr w:type="spellStart"/>
       <w:r>
@@ -193,34 +142,19 @@
       </w:r>
       <w:proofErr w:type="spellEnd"/>
       <w:r>
-        <w:t xml:space="preserve"> file)</w:t>
-      </w:r>
-      <w:r>
-        <w:t xml:space="preserve">. For example if the application file is named </w:t>
-      </w:r>
-      <w:proofErr w:type="spellStart"/>
-      <w:r>
-        <w:t>MyApplication</w:t>
-      </w:r>
-      <w:r>
-        <w:t>.qvw</w:t>
-      </w:r>
-      <w:proofErr w:type="spellEnd"/>
-      <w:r>
-        <w:t xml:space="preserve"> the project folder </w:t>
-      </w:r>
-      <w:r>
-        <w:t>w</w:t>
-      </w:r>
-      <w:r>
-        <w:t xml:space="preserve">ould be named </w:t>
-      </w:r>
-      <w:proofErr w:type="spellStart"/>
-      <w:r>
-        <w:t>M</w:t>
-      </w:r>
-      <w:r>
-        <w:t>yApplication-prj</w:t>
+        <w:t xml:space="preserve"> file). For example if the application file is named </w:t>
+      </w:r>
+      <w:proofErr w:type="spellStart"/>
+      <w:r>
+        <w:t>MyApplication.qvw</w:t>
+      </w:r>
+      <w:proofErr w:type="spellEnd"/>
+      <w:r>
+        <w:t xml:space="preserve"> the project folder would be named </w:t>
+      </w:r>
+      <w:proofErr w:type="spellStart"/>
+      <w:r>
+        <w:t>MyApplication-prj</w:t>
       </w:r>
       <w:proofErr w:type="spellEnd"/>
       <w:r>
@@ -236,16 +170,7 @@
         </w:numPr>
       </w:pPr>
       <w:r>
-        <w:t>Open the QlikView applica</w:t>
-      </w:r>
-      <w:r>
-        <w:t>tion that you want to export to the</w:t>
-      </w:r>
-      <w:r>
-        <w:t xml:space="preserve"> </w:t>
-      </w:r>
-      <w:r>
-        <w:t>-</w:t>
+        <w:t>Open the QlikView application that you want to export to the -</w:t>
       </w:r>
       <w:proofErr w:type="spellStart"/>
       <w:r>
@@ -253,10 +178,7 @@
       </w:r>
       <w:proofErr w:type="spellEnd"/>
       <w:r>
-        <w:t xml:space="preserve"> </w:t>
-      </w:r>
-      <w:r>
-        <w:t>f</w:t>
+        <w:t xml:space="preserve"> f</w:t>
       </w:r>
       <w:r>
         <w:t>older.</w:t>
@@ -279,7 +201,12 @@
       </w:r>
       <w:proofErr w:type="spellEnd"/>
       <w:r>
-        <w:t xml:space="preserve">) to trigger the export of the application content to the </w:t>
+        <w:t>) to trigger the expor</w:t>
+      </w:r>
+      <w:bookmarkStart w:id="0" w:name="_GoBack"/>
+      <w:bookmarkEnd w:id="0"/>
+      <w:r>
+        <w:t xml:space="preserve">t of the application content to the </w:t>
       </w:r>
       <w:r>
         <w:t>-</w:t>
@@ -386,14 +313,27 @@
       <w:r>
         <w:t xml:space="preserve">Figure </w:t>
       </w:r>
-      <w:fldSimple w:instr=" SEQ Figure \* ARABIC ">
-        <w:r>
-          <w:rPr>
-            <w:noProof/>
-          </w:rPr>
-          <w:t>1</w:t>
-        </w:r>
-      </w:fldSimple>
+      <w:r>
+        <w:fldChar w:fldCharType="begin"/>
+      </w:r>
+      <w:r>
+        <w:instrText xml:space="preserve"> SEQ Figure \* ARABIC </w:instrText>
+      </w:r>
+      <w:r>
+        <w:fldChar w:fldCharType="separate"/>
+      </w:r>
+      <w:r>
+        <w:rPr>
+          <w:noProof/>
+        </w:rPr>
+        <w:t>1</w:t>
+      </w:r>
+      <w:r>
+        <w:rPr>
+          <w:noProof/>
+        </w:rPr>
+        <w:fldChar w:fldCharType="end"/>
+      </w:r>
       <w:r>
         <w:t xml:space="preserve"> - -</w:t>
       </w:r>
@@ -514,9 +454,9 @@
         </w:rPr>
         <w:drawing>
           <wp:inline distT="0" distB="0" distL="0" distR="0">
-            <wp:extent cx="5279390" cy="3502025"/>
-            <wp:effectExtent l="0" t="0" r="0" b="3175"/>
-            <wp:docPr id="3" name="Picture 3" descr="\\qlikviewtst\qlikviewroot\12.ICARE\QVPrjManager.png"/>
+            <wp:extent cx="5276088" cy="3043610"/>
+            <wp:effectExtent l="0" t="0" r="1270" b="4445"/>
+            <wp:docPr id="3" name="Picture 3"/>
             <wp:cNvGraphicFramePr>
               <a:graphicFrameLocks xmlns:a="http://schemas.openxmlformats.org/drawingml/2006/main" noChangeAspect="1"/>
             </wp:cNvGraphicFramePr>
@@ -537,7 +477,6 @@
                         </a:ext>
                       </a:extLst>
                     </a:blip>
-                    <a:srcRect/>
                     <a:stretch>
                       <a:fillRect/>
                     </a:stretch>
@@ -545,7 +484,7 @@
                   <pic:spPr bwMode="auto">
                     <a:xfrm>
                       <a:off x="0" y="0"/>
-                      <a:ext cx="5279390" cy="3502025"/>
+                      <a:ext cx="5276088" cy="3043610"/>
                     </a:xfrm>
                     <a:prstGeom prst="rect">
                       <a:avLst/>
@@ -569,14 +508,27 @@
       <w:r>
         <w:t xml:space="preserve">Figure </w:t>
       </w:r>
-      <w:fldSimple w:instr=" SEQ Figure \* ARABIC ">
-        <w:r>
-          <w:rPr>
-            <w:noProof/>
-          </w:rPr>
-          <w:t>2</w:t>
-        </w:r>
-      </w:fldSimple>
+      <w:r>
+        <w:fldChar w:fldCharType="begin"/>
+      </w:r>
+      <w:r>
+        <w:instrText xml:space="preserve"> SEQ Figure \* ARABIC </w:instrText>
+      </w:r>
+      <w:r>
+        <w:fldChar w:fldCharType="separate"/>
+      </w:r>
+      <w:r>
+        <w:rPr>
+          <w:noProof/>
+        </w:rPr>
+        <w:t>2</w:t>
+      </w:r>
+      <w:r>
+        <w:rPr>
+          <w:noProof/>
+        </w:rPr>
+        <w:fldChar w:fldCharType="end"/>
+      </w:r>
       <w:r>
         <w:t xml:space="preserve"> - </w:t>
       </w:r>
@@ -625,14 +577,27 @@
         </w:numPr>
       </w:pPr>
       <w:r>
-        <w:lastRenderedPageBreak/>
-        <w:t>Choose your Target Project Path by clicking the #5 button and selecting the “</w:t>
-      </w:r>
-      <w:r>
-        <w:t>QlikViewProject.xml</w:t>
-      </w:r>
-      <w:r>
-        <w:t>” file. The path will be loaded into the textbox #4.</w:t>
+        <w:t xml:space="preserve">Choose your Target Project Path by clicking the #5 button and selecting the </w:t>
+      </w:r>
+      <w:r>
+        <w:t>“.</w:t>
+      </w:r>
+      <w:proofErr w:type="spellStart"/>
+      <w:r>
+        <w:t>qvw</w:t>
+      </w:r>
+      <w:proofErr w:type="spellEnd"/>
+      <w:r>
+        <w:t>”</w:t>
+      </w:r>
+      <w:r>
+        <w:t xml:space="preserve"> file</w:t>
+      </w:r>
+      <w:r>
+        <w:t xml:space="preserve"> you want to update. The filename</w:t>
+      </w:r>
+      <w:r>
+        <w:t xml:space="preserve"> will be loaded into the textbox #4.</w:t>
       </w:r>
     </w:p>
     <w:p>
@@ -664,23 +629,8 @@
         </w:numPr>
       </w:pPr>
       <w:r>
-        <w:t>Remember you can only copy “</w:t>
-      </w:r>
-      <w:proofErr w:type="spellStart"/>
-      <w:r>
-        <w:t>ColorMap</w:t>
-      </w:r>
-      <w:proofErr w:type="spellEnd"/>
-      <w:r>
-        <w:t xml:space="preserve">” if you have chosen a Chart object as the master, and </w:t>
-      </w:r>
-      <w:proofErr w:type="spellStart"/>
-      <w:r>
-        <w:t>ColorMap</w:t>
-      </w:r>
-      <w:proofErr w:type="spellEnd"/>
-      <w:r>
-        <w:t xml:space="preserve"> only affects Chart objects.</w:t>
+        <w:lastRenderedPageBreak/>
+        <w:t>Chart Operations (#6a) will only be visible when the Master Object is a QlikView Chart object.</w:t>
       </w:r>
     </w:p>
     <w:p>
@@ -692,7 +642,47 @@
         </w:numPr>
       </w:pPr>
       <w:r>
-        <w:t>Click the “Perform Operation” button (#7) and watch the textbox (#8) fill up with the progress as the operations are performed. When finished, you will see an “Operations Complete!” notification window.</w:t>
+        <w:t>If you would like to force the –</w:t>
+      </w:r>
+      <w:proofErr w:type="spellStart"/>
+      <w:r>
+        <w:t>prj</w:t>
+      </w:r>
+      <w:proofErr w:type="spellEnd"/>
+      <w:r>
+        <w:t xml:space="preserve"> folder to be refreshed before performing operation(s) selected in #6, then check the “Refresh –</w:t>
+      </w:r>
+      <w:proofErr w:type="spellStart"/>
+      <w:r>
+        <w:t>prj</w:t>
+      </w:r>
+      <w:proofErr w:type="spellEnd"/>
+      <w:r>
+        <w:t xml:space="preserve"> Prior to Operations” box (#7).</w:t>
+      </w:r>
+    </w:p>
+    <w:p>
+      <w:pPr>
+        <w:pStyle w:val="ListParagraph"/>
+        <w:numPr>
+          <w:ilvl w:val="0"/>
+          <w:numId w:val="2"/>
+        </w:numPr>
+      </w:pPr>
+      <w:r>
+        <w:t>Click th</w:t>
+      </w:r>
+      <w:r>
+        <w:t>e “Perform Operation” button (#8</w:t>
+      </w:r>
+      <w:r>
+        <w:t>) and watch the textbox (#</w:t>
+      </w:r>
+      <w:r>
+        <w:t>9</w:t>
+      </w:r>
+      <w:r>
+        <w:t>) fill up with the progress as the operations are performed. When finished, you will see an “Operations Complete!” notification window.</w:t>
       </w:r>
     </w:p>
     <w:p>
@@ -720,8 +710,8 @@
           <w:noProof/>
         </w:rPr>
         <w:drawing>
-          <wp:inline distT="0" distB="0" distL="0" distR="0" wp14:anchorId="03F6BA4C" wp14:editId="2B55ADF5">
-            <wp:extent cx="5943600" cy="2993390"/>
+          <wp:inline distT="0" distB="0" distL="0" distR="0" wp14:anchorId="6621BA32" wp14:editId="36F0F83E">
+            <wp:extent cx="5943600" cy="2990850"/>
             <wp:effectExtent l="0" t="0" r="0" b="0"/>
             <wp:docPr id="4" name="Picture 4"/>
             <wp:cNvGraphicFramePr>
@@ -735,7 +725,13 @@
                     <pic:cNvPicPr/>
                   </pic:nvPicPr>
                   <pic:blipFill>
-                    <a:blip r:embed="rId12"/>
+                    <a:blip r:embed="rId12">
+                      <a:extLst>
+                        <a:ext uri="{28A0092B-C50C-407E-A947-70E740481C1C}">
+                          <a14:useLocalDpi xmlns:a14="http://schemas.microsoft.com/office/drawing/2010/main" val="0"/>
+                        </a:ext>
+                      </a:extLst>
+                    </a:blip>
                     <a:stretch>
                       <a:fillRect/>
                     </a:stretch>
@@ -743,7 +739,7 @@
                   <pic:spPr>
                     <a:xfrm>
                       <a:off x="0" y="0"/>
-                      <a:ext cx="5943600" cy="2993390"/>
+                      <a:ext cx="5943600" cy="2990850"/>
                     </a:xfrm>
                     <a:prstGeom prst="rect">
                       <a:avLst/>
@@ -763,14 +759,27 @@
       <w:r>
         <w:t xml:space="preserve">Figure </w:t>
       </w:r>
-      <w:fldSimple w:instr=" SEQ Figure \* ARABIC ">
-        <w:r>
-          <w:rPr>
-            <w:noProof/>
-          </w:rPr>
-          <w:t>3</w:t>
-        </w:r>
-      </w:fldSimple>
+      <w:r>
+        <w:fldChar w:fldCharType="begin"/>
+      </w:r>
+      <w:r>
+        <w:instrText xml:space="preserve"> SEQ Figure \* ARABIC </w:instrText>
+      </w:r>
+      <w:r>
+        <w:fldChar w:fldCharType="separate"/>
+      </w:r>
+      <w:r>
+        <w:rPr>
+          <w:noProof/>
+        </w:rPr>
+        <w:t>3</w:t>
+      </w:r>
+      <w:r>
+        <w:rPr>
+          <w:noProof/>
+        </w:rPr>
+        <w:fldChar w:fldCharType="end"/>
+      </w:r>
       <w:r>
         <w:t xml:space="preserve"> - </w:t>
       </w:r>
@@ -785,7 +794,13 @@
     </w:p>
     <w:p>
       <w:r>
-        <w:t xml:space="preserve">Note that only Chart objects are affected by the </w:t>
+        <w:t xml:space="preserve">Note that only Chart </w:t>
+      </w:r>
+      <w:r>
+        <w:t xml:space="preserve">and Sheet </w:t>
+      </w:r>
+      <w:r>
+        <w:t xml:space="preserve">objects are affected by the </w:t>
       </w:r>
       <w:proofErr w:type="spellStart"/>
       <w:r>
@@ -794,6 +809,19 @@
       <w:proofErr w:type="spellEnd"/>
       <w:r>
         <w:t xml:space="preserve"> operation.</w:t>
+      </w:r>
+    </w:p>
+    <w:p>
+      <w:r>
+        <w:t xml:space="preserve">You will be asked if you would like to update the </w:t>
+      </w:r>
+      <w:proofErr w:type="spellStart"/>
+      <w:r>
+        <w:t>ColorMap</w:t>
+      </w:r>
+      <w:proofErr w:type="spellEnd"/>
+      <w:r>
+        <w:t xml:space="preserve"> of Sheet objects before Operation starts.</w:t>
       </w:r>
     </w:p>
     <w:p>
@@ -815,7 +843,7 @@
         </w:rPr>
         <w:drawing>
           <wp:inline distT="0" distB="0" distL="0" distR="0" wp14:anchorId="17D1041F" wp14:editId="4897DF52">
-            <wp:extent cx="5943600" cy="4271645"/>
+            <wp:extent cx="5943600" cy="4267200"/>
             <wp:effectExtent l="0" t="0" r="0" b="0"/>
             <wp:docPr id="5" name="Picture 5"/>
             <wp:cNvGraphicFramePr>
@@ -829,7 +857,13 @@
                     <pic:cNvPicPr/>
                   </pic:nvPicPr>
                   <pic:blipFill>
-                    <a:blip r:embed="rId13"/>
+                    <a:blip r:embed="rId13">
+                      <a:extLst>
+                        <a:ext uri="{28A0092B-C50C-407E-A947-70E740481C1C}">
+                          <a14:useLocalDpi xmlns:a14="http://schemas.microsoft.com/office/drawing/2010/main" val="0"/>
+                        </a:ext>
+                      </a:extLst>
+                    </a:blip>
                     <a:stretch>
                       <a:fillRect/>
                     </a:stretch>
@@ -837,7 +871,7 @@
                   <pic:spPr>
                     <a:xfrm>
                       <a:off x="0" y="0"/>
-                      <a:ext cx="5943600" cy="4271645"/>
+                      <a:ext cx="5943600" cy="4267200"/>
                     </a:xfrm>
                     <a:prstGeom prst="rect">
                       <a:avLst/>
@@ -857,14 +891,27 @@
       <w:r>
         <w:t xml:space="preserve">Figure </w:t>
       </w:r>
-      <w:fldSimple w:instr=" SEQ Figure \* ARABIC ">
-        <w:r>
-          <w:rPr>
-            <w:noProof/>
-          </w:rPr>
-          <w:t>4</w:t>
-        </w:r>
-      </w:fldSimple>
+      <w:r>
+        <w:fldChar w:fldCharType="begin"/>
+      </w:r>
+      <w:r>
+        <w:instrText xml:space="preserve"> SEQ Figure \* ARABIC </w:instrText>
+      </w:r>
+      <w:r>
+        <w:fldChar w:fldCharType="separate"/>
+      </w:r>
+      <w:r>
+        <w:rPr>
+          <w:noProof/>
+        </w:rPr>
+        <w:t>4</w:t>
+      </w:r>
+      <w:r>
+        <w:rPr>
+          <w:noProof/>
+        </w:rPr>
+        <w:fldChar w:fldCharType="end"/>
+      </w:r>
       <w:r>
         <w:t xml:space="preserve"> - Caption Font Copy</w:t>
       </w:r>
@@ -881,8 +928,6 @@
       <w:r>
         <w:t>Notes</w:t>
       </w:r>
-      <w:bookmarkStart w:id="0" w:name="_GoBack"/>
-      <w:bookmarkEnd w:id="0"/>
     </w:p>
     <w:p>
       <w:pPr>

</xml_diff>